<commit_message>
Saving system, docs additions
</commit_message>
<xml_diff>
--- a/docs/heat dd.docx
+++ b/docs/heat dd.docx
@@ -118,7 +118,6 @@
         </w:rPr>
         <w:t xml:space="preserve">) </w:t>
       </w:r>
-      <w:r/>
       <w:r>
         <w:rPr>
           <w:highlight w:val="none"/>
@@ -292,7 +291,6 @@
         </w:rPr>
         <w:t xml:space="preserve">Avorion</w:t>
       </w:r>
-      <w:r/>
       <w:r>
         <w:rPr>
           <w:highlight w:val="none"/>
@@ -316,15 +314,6 @@
         </w:rPr>
         <w:t xml:space="preserve">Teratech</w:t>
       </w:r>
-      <w:r/>
-      <w:r>
-        <w:rPr>
-          <w:highlight w:val="none"/>
-          <w:lang w:val="en-US"/>
-          <w14:ligatures w14:val="none"/>
-        </w:rPr>
-      </w:r>
-      <w:r/>
       <w:r>
         <w:rPr>
           <w:highlight w:val="none"/>
@@ -343,20 +332,7 @@
           <w:highlight w:val="none"/>
           <w:lang w:val="en-US"/>
         </w:rPr>
-      </w:r>
-      <w:r>
-        <w:rPr>
-          <w:highlight w:val="none"/>
-          <w:lang w:val="en-US"/>
-        </w:rPr>
         <w:t xml:space="preserve">Avorion</w:t>
-      </w:r>
-      <w:r/>
-      <w:r>
-        <w:rPr>
-          <w:highlight w:val="none"/>
-          <w:lang w:val="en-US"/>
-        </w:rPr>
       </w:r>
       <w:r>
         <w:rPr>
@@ -491,20 +467,6 @@
       <w:r>
         <w:rPr>
           <w:highlight w:val="none"/>
-          <w:lang w:val="ru-RU"/>
-          <w14:ligatures w14:val="none"/>
-        </w:rPr>
-      </w:r>
-      <w:r>
-        <w:rPr>
-          <w:highlight w:val="none"/>
-          <w:lang w:val="ru-RU"/>
-          <w14:ligatures w14:val="none"/>
-        </w:rPr>
-      </w:r>
-      <w:r>
-        <w:rPr>
-          <w:highlight w:val="none"/>
           <w:lang w:val="en-US"/>
           <w14:ligatures w14:val="none"/>
         </w:rPr>
@@ -517,7 +479,6 @@
           <w14:ligatures w14:val="none"/>
         </w:rPr>
       </w:r>
-      <w:r/>
       <w:r>
         <w:rPr>
           <w:highlight w:val="none"/>
@@ -539,6 +500,13 @@
           <w14:ligatures w14:val="none"/>
         </w:rPr>
       </w:pPr>
+      <w:r>
+        <w:rPr>
+          <w:highlight w:val="none"/>
+          <w:lang w:val="ru-RU"/>
+          <w14:ligatures w14:val="none"/>
+        </w:rPr>
+      </w:r>
       <w:r>
         <w:rPr>
           <w:highlight w:val="none"/>
@@ -621,7 +589,43 @@
           <w:szCs w:val="22"/>
           <w:highlight w:val="none"/>
         </w:rPr>
-        <w:t xml:space="preserve">В хабе происходит выбор миссии, после </w:t>
+        <w:t xml:space="preserve">Рандомно сгенерированная карта. Раздичные точки интереса, препятствия, враги и тд. При подхоже к локации она прогружается и </w:t>
+      </w:r>
+      <w:r>
+        <w:rPr>
+          <w:sz w:val="22"/>
+          <w:szCs w:val="22"/>
+          <w:highlight w:val="none"/>
+          <w:lang w:val="en-US"/>
+        </w:rPr>
+        <w:t xml:space="preserve">“</w:t>
+      </w:r>
+      <w:r>
+        <w:rPr>
+          <w:sz w:val="22"/>
+          <w:szCs w:val="22"/>
+          <w:highlight w:val="none"/>
+          <w:lang w:val="ru-RU"/>
+        </w:rPr>
+        <w:t xml:space="preserve">Активируется</w:t>
+      </w:r>
+      <w:r>
+        <w:rPr>
+          <w:sz w:val="22"/>
+          <w:szCs w:val="22"/>
+          <w:highlight w:val="none"/>
+          <w:lang w:val="en-US"/>
+        </w:rPr>
+        <w:t xml:space="preserve">”</w:t>
+      </w:r>
+      <w:r>
+        <w:rPr>
+          <w:sz w:val="22"/>
+          <w:szCs w:val="22"/>
+          <w:highlight w:val="none"/>
+          <w:lang w:val="ru-RU"/>
+        </w:rPr>
+        <w:t xml:space="preserve">. Локация может быть хабом – дружественная лока с магахом и прочей дичью, Миссией – сюжетная или второстепенная. </w:t>
       </w:r>
       <w:r>
         <w:rPr>
@@ -629,54 +633,25 @@
           <w:szCs w:val="22"/>
           <w:highlight w:val="none"/>
         </w:rPr>
-        <w:t xml:space="preserve">чего появляется метка. При выходе за стены хаба (или любой постройки) большое количество тепловыделения будет призывать врагов (зависит от количество тепла). При подлёте к миссии произойдёт её загрузка, отгрузка прошлой локи. Работает и в обратную сторону.</w:t>
+        <w:t xml:space="preserve"> Второстепенные миссии могут быть просто астеройдами, туманностью,  обломками. в них могут быть разбросаны враги</w:t>
       </w:r>
       <w:r>
         <w:rPr>
           <w:sz w:val="22"/>
           <w:szCs w:val="22"/>
           <w:highlight w:val="none"/>
-          <w14:ligatures w14:val="none"/>
+          <w:lang w:val="en-US"/>
         </w:rPr>
+        <w:t xml:space="preserve">/</w:t>
       </w:r>
       <w:r>
         <w:rPr>
           <w:sz w:val="22"/>
           <w:szCs w:val="22"/>
           <w:highlight w:val="none"/>
-          <w14:ligatures w14:val="none"/>
+          <w:lang w:val="ru-RU"/>
         </w:rPr>
-      </w:r>
-    </w:p>
-    <w:p>
-      <w:pPr>
-        <w:pBdr/>
-        <w:shd w:val="nil" w:color="000000"/>
-        <w:spacing/>
-        <w:ind/>
-        <w:jc w:val="left"/>
-        <w:rPr>
-          <w:sz w:val="22"/>
-          <w:szCs w:val="22"/>
-          <w:highlight w:val="none"/>
-          <w14:ligatures w14:val="none"/>
-        </w:rPr>
-      </w:pPr>
-      <w:r>
-        <w:rPr>
-          <w:sz w:val="22"/>
-          <w:szCs w:val="22"/>
-          <w:highlight w:val="none"/>
-        </w:rPr>
-        <w:t xml:space="preserve">{Каждая выбранная лока имеет большую сферу, при входе в которую будет происходить загрузка новой локи вместо предыдущей. Спавн игрока относительно центра сферы, сфера в разы больше чем любая лока}</w:t>
-      </w:r>
-      <w:r>
-        <w:rPr>
-          <w:sz w:val="22"/>
-          <w:szCs w:val="22"/>
-          <w:highlight w:val="none"/>
-          <w14:ligatures w14:val="none"/>
-        </w:rPr>
+        <w:t xml:space="preserve">секреты и прочее, </w:t>
       </w:r>
       <w:r>
         <w:rPr>
@@ -963,7 +938,7 @@
                 <mc:Choice Requires="wpg">
                   <w:drawing>
                     <wp:inline xmlns:wp="http://schemas.openxmlformats.org/drawingml/2006/wordprocessingDrawing" distT="0" distB="0" distL="0" distR="0">
-                      <wp:extent cx="3303885" cy="2941681"/>
+                      <wp:extent cx="3692129" cy="3287362"/>
                       <wp:effectExtent l="0" t="0" r="0" b="0"/>
                       <wp:docPr id="2" name=""/>
                       <wp:cNvGraphicFramePr>
@@ -986,7 +961,7 @@
                             <pic:spPr bwMode="auto">
                               <a:xfrm flipH="0" flipV="0">
                                 <a:off x="0" y="0"/>
-                                <a:ext cx="3303884" cy="2941680"/>
+                                <a:ext cx="3692128" cy="3287361"/>
                               </a:xfrm>
                               <a:prstGeom prst="rect">
                                 <a:avLst/>
@@ -1019,7 +994,7 @@
                       <v:path o:extrusionok="f" gradientshapeok="t" o:connecttype="rect"/>
                       <o:lock v:ext="edit" aspectratio="t"/>
                     </v:shapetype>
-                    <v:shape id="_x0000_i1" o:spid="_x0000_s1" type="#_x0000_t75" style="width:260.15pt;height:231.63pt;mso-wrap-distance-left:0.00pt;mso-wrap-distance-top:0.00pt;mso-wrap-distance-right:0.00pt;mso-wrap-distance-bottom:0.00pt;z-index:1;" stroked="false">
+                    <v:shape id="_x0000_i1" o:spid="_x0000_s1" type="#_x0000_t75" style="width:290.72pt;height:258.85pt;mso-wrap-distance-left:0.00pt;mso-wrap-distance-top:0.00pt;mso-wrap-distance-right:0.00pt;mso-wrap-distance-bottom:0.00pt;z-index:1;" stroked="false">
                       <v:imagedata r:id="rId10" o:title=""/>
                       <o:lock v:ext="edit" rotation="t"/>
                     </v:shape>
@@ -1544,6 +1519,38 @@
               </w:rPr>
             </w:r>
           </w:p>
+          <w:p>
+            <w:pPr>
+              <w:pBdr/>
+              <w:shd w:val="nil" w:color="000000"/>
+              <w:spacing/>
+              <w:ind/>
+              <w:jc w:val="both"/>
+              <w:rPr>
+                <w:highlight w:val="none"/>
+                <w14:ligatures w14:val="none"/>
+              </w:rPr>
+            </w:pPr>
+            <w:r>
+              <w:rPr>
+                <w:highlight w:val="none"/>
+                <w:lang w:val="en-US"/>
+              </w:rPr>
+              <w:t xml:space="preserve">//</w:t>
+            </w:r>
+            <w:r>
+              <w:rPr>
+                <w:highlight w:val="none"/>
+                <w:lang w:val="ru-RU"/>
+              </w:rPr>
+              <w:t xml:space="preserve"> нужно пофикситль пропорции карты.</w:t>
+            </w:r>
+            <w:r>
+              <w:rPr>
+                <w:highlight w:val="none"/>
+              </w:rPr>
+            </w:r>
+          </w:p>
         </w:tc>
         <w:tc>
           <w:tcPr>
@@ -1563,6 +1570,80 @@
                 <w14:ligatures w14:val="none"/>
               </w:rPr>
             </w:pPr>
+            <w:r>
+              <w:rPr>
+                <w14:ligatures w14:val="none"/>
+              </w:rPr>
+            </w:r>
+            <w:r>
+              <mc:AlternateContent>
+                <mc:Choice Requires="wpg">
+                  <w:drawing>
+                    <wp:inline xmlns:wp="http://schemas.openxmlformats.org/drawingml/2006/wordprocessingDrawing" distT="0" distB="0" distL="0" distR="0">
+                      <wp:extent cx="3121169" cy="3411892"/>
+                      <wp:effectExtent l="0" t="0" r="0" b="0"/>
+                      <wp:docPr id="5" name=""/>
+                      <wp:cNvGraphicFramePr>
+                        <a:graphicFrameLocks xmlns:a="http://schemas.openxmlformats.org/drawingml/2006/main" noChangeAspect="1"/>
+                      </wp:cNvGraphicFramePr>
+                      <a:graphic xmlns:a="http://schemas.openxmlformats.org/drawingml/2006/main">
+                        <a:graphicData uri="http://schemas.openxmlformats.org/drawingml/2006/picture">
+                          <pic:pic xmlns:pic="http://schemas.openxmlformats.org/drawingml/2006/picture">
+                            <pic:nvPicPr>
+                              <pic:cNvPr id="2018078688" name=""/>
+                              <pic:cNvPicPr>
+                                <a:picLocks noChangeAspect="1"/>
+                              </pic:cNvPicPr>
+                              <pic:nvPr/>
+                            </pic:nvPicPr>
+                            <pic:blipFill>
+                              <a:blip r:embed="rId13"/>
+                              <a:stretch/>
+                            </pic:blipFill>
+                            <pic:spPr bwMode="auto">
+                              <a:xfrm flipH="0" flipV="0">
+                                <a:off x="0" y="0"/>
+                                <a:ext cx="3121168" cy="3411892"/>
+                              </a:xfrm>
+                              <a:prstGeom prst="rect">
+                                <a:avLst/>
+                              </a:prstGeom>
+                            </pic:spPr>
+                          </pic:pic>
+                        </a:graphicData>
+                      </a:graphic>
+                    </wp:inline>
+                  </w:drawing>
+                </mc:Choice>
+                <mc:Fallback>
+                  <w:pict>
+                    <v:shapetype id="_x0000_t75" coordsize="21600,21600" o:spt="75" o:preferrelative="t" path="m@4@5l@4@11@9@11@9@5xe" filled="f" stroked="f">
+                      <v:stroke joinstyle="miter"/>
+                      <v:formulas>
+                        <v:f eqn="if lineDrawn pixelLineWidth 0"/>
+                        <v:f eqn="sum @0 1 0"/>
+                        <v:f eqn="sum 0 0 @1"/>
+                        <v:f eqn="prod @2 1 2"/>
+                        <v:f eqn="prod @3 21600 pixelWidth"/>
+                        <v:f eqn="prod @3 21600 pixelHeight"/>
+                        <v:f eqn="sum @0 0 1"/>
+                        <v:f eqn="prod @6 1 2"/>
+                        <v:f eqn="prod @7 21600 pixelWidth"/>
+                        <v:f eqn="sum @8 21600 0"/>
+                        <v:f eqn="prod @7 21600 pixelHeight"/>
+                        <v:f eqn="sum @10 21600 0"/>
+                      </v:formulas>
+                      <v:path o:extrusionok="f" gradientshapeok="t" o:connecttype="rect"/>
+                      <o:lock v:ext="edit" aspectratio="t"/>
+                    </v:shapetype>
+                    <v:shape id="_x0000_i4" o:spid="_x0000_s4" type="#_x0000_t75" style="width:245.76pt;height:268.65pt;mso-wrap-distance-left:0.00pt;mso-wrap-distance-top:0.00pt;mso-wrap-distance-right:0.00pt;mso-wrap-distance-bottom:0.00pt;z-index:1;" stroked="false">
+                      <v:imagedata r:id="rId13" o:title=""/>
+                      <o:lock v:ext="edit" rotation="t"/>
+                    </v:shape>
+                  </w:pict>
+                </mc:Fallback>
+              </mc:AlternateContent>
+            </w:r>
             <w:r>
               <w:rPr>
                 <w14:ligatures w14:val="none"/>
@@ -2488,7 +2569,7 @@
               <wp:inline xmlns:wp="http://schemas.openxmlformats.org/drawingml/2006/wordprocessingDrawing" distT="0" distB="0" distL="0" distR="0">
                 <wp:extent cx="5940425" cy="3404255"/>
                 <wp:effectExtent l="0" t="0" r="0" b="0"/>
-                <wp:docPr id="5" name=""/>
+                <wp:docPr id="6" name=""/>
                 <wp:cNvGraphicFramePr>
                   <a:graphicFrameLocks xmlns:a="http://schemas.openxmlformats.org/drawingml/2006/main" noChangeAspect="1"/>
                 </wp:cNvGraphicFramePr>
@@ -2503,7 +2584,7 @@
                         <pic:nvPr/>
                       </pic:nvPicPr>
                       <pic:blipFill>
-                        <a:blip r:embed="rId13"/>
+                        <a:blip r:embed="rId14"/>
                         <a:stretch/>
                       </pic:blipFill>
                       <pic:spPr bwMode="auto">
@@ -2542,8 +2623,8 @@
                 <v:path o:extrusionok="f" gradientshapeok="t" o:connecttype="rect"/>
                 <o:lock v:ext="edit" aspectratio="t"/>
               </v:shapetype>
-              <v:shape id="_x0000_i4" o:spid="_x0000_s4" type="#_x0000_t75" style="width:467.75pt;height:268.05pt;mso-wrap-distance-left:0.00pt;mso-wrap-distance-top:0.00pt;mso-wrap-distance-right:0.00pt;mso-wrap-distance-bottom:0.00pt;z-index:1;" stroked="false">
-                <v:imagedata r:id="rId13" o:title=""/>
+              <v:shape id="_x0000_i5" o:spid="_x0000_s5" type="#_x0000_t75" style="width:467.75pt;height:268.05pt;mso-wrap-distance-left:0.00pt;mso-wrap-distance-top:0.00pt;mso-wrap-distance-right:0.00pt;mso-wrap-distance-bottom:0.00pt;z-index:1;" stroked="false">
+                <v:imagedata r:id="rId14" o:title=""/>
                 <o:lock v:ext="edit" rotation="t"/>
               </v:shape>
             </w:pict>
@@ -2645,7 +2726,7 @@
               <wp:inline xmlns:wp="http://schemas.openxmlformats.org/drawingml/2006/wordprocessingDrawing" distT="0" distB="0" distL="0" distR="0">
                 <wp:extent cx="5940425" cy="1782127"/>
                 <wp:effectExtent l="0" t="0" r="0" b="0"/>
-                <wp:docPr id="6" name=""/>
+                <wp:docPr id="7" name=""/>
                 <wp:cNvGraphicFramePr>
                   <a:graphicFrameLocks xmlns:a="http://schemas.openxmlformats.org/drawingml/2006/main" noChangeAspect="1"/>
                 </wp:cNvGraphicFramePr>
@@ -2660,7 +2741,7 @@
                         <pic:nvPr/>
                       </pic:nvPicPr>
                       <pic:blipFill>
-                        <a:blip r:embed="rId14"/>
+                        <a:blip r:embed="rId15"/>
                         <a:stretch/>
                       </pic:blipFill>
                       <pic:spPr bwMode="auto">
@@ -2699,8 +2780,8 @@
                 <v:path o:extrusionok="f" gradientshapeok="t" o:connecttype="rect"/>
                 <o:lock v:ext="edit" aspectratio="t"/>
               </v:shapetype>
-              <v:shape id="_x0000_i5" o:spid="_x0000_s5" type="#_x0000_t75" style="width:467.75pt;height:140.32pt;mso-wrap-distance-left:0.00pt;mso-wrap-distance-top:0.00pt;mso-wrap-distance-right:0.00pt;mso-wrap-distance-bottom:0.00pt;z-index:1;" stroked="false">
-                <v:imagedata r:id="rId14" o:title=""/>
+              <v:shape id="_x0000_i6" o:spid="_x0000_s6" type="#_x0000_t75" style="width:467.75pt;height:140.32pt;mso-wrap-distance-left:0.00pt;mso-wrap-distance-top:0.00pt;mso-wrap-distance-right:0.00pt;mso-wrap-distance-bottom:0.00pt;z-index:1;" stroked="false">
+                <v:imagedata r:id="rId15" o:title=""/>
                 <o:lock v:ext="edit" rotation="t"/>
               </v:shape>
             </w:pict>
@@ -3499,7 +3580,7 @@
                     <wp:inline xmlns:wp="http://schemas.openxmlformats.org/drawingml/2006/wordprocessingDrawing" distT="0" distB="0" distL="0" distR="0">
                       <wp:extent cx="695325" cy="1190625"/>
                       <wp:effectExtent l="0" t="0" r="0" b="0"/>
-                      <wp:docPr id="7" name=""/>
+                      <wp:docPr id="8" name=""/>
                       <wp:cNvGraphicFramePr>
                         <a:graphicFrameLocks xmlns:a="http://schemas.openxmlformats.org/drawingml/2006/main" noChangeAspect="1"/>
                       </wp:cNvGraphicFramePr>
@@ -3514,7 +3595,7 @@
                               <pic:nvPr/>
                             </pic:nvPicPr>
                             <pic:blipFill>
-                              <a:blip r:embed="rId15"/>
+                              <a:blip r:embed="rId16"/>
                               <a:stretch/>
                             </pic:blipFill>
                             <pic:spPr bwMode="auto">
@@ -3553,8 +3634,8 @@
                       <v:path o:extrusionok="f" gradientshapeok="t" o:connecttype="rect"/>
                       <o:lock v:ext="edit" aspectratio="t"/>
                     </v:shapetype>
-                    <v:shape id="_x0000_i6" o:spid="_x0000_s6" type="#_x0000_t75" style="width:54.75pt;height:93.75pt;mso-wrap-distance-left:0.00pt;mso-wrap-distance-top:0.00pt;mso-wrap-distance-right:0.00pt;mso-wrap-distance-bottom:0.00pt;z-index:1;" stroked="false">
-                      <v:imagedata r:id="rId15" o:title=""/>
+                    <v:shape id="_x0000_i7" o:spid="_x0000_s7" type="#_x0000_t75" style="width:54.75pt;height:93.75pt;mso-wrap-distance-left:0.00pt;mso-wrap-distance-top:0.00pt;mso-wrap-distance-right:0.00pt;mso-wrap-distance-bottom:0.00pt;z-index:1;" stroked="false">
+                      <v:imagedata r:id="rId16" o:title=""/>
                       <o:lock v:ext="edit" rotation="t"/>
                     </v:shape>
                   </w:pict>
@@ -3706,7 +3787,7 @@
                     <wp:inline xmlns:wp="http://schemas.openxmlformats.org/drawingml/2006/wordprocessingDrawing" distT="0" distB="0" distL="0" distR="0">
                       <wp:extent cx="958872" cy="843808"/>
                       <wp:effectExtent l="0" t="0" r="0" b="0"/>
-                      <wp:docPr id="8" name=""/>
+                      <wp:docPr id="9" name=""/>
                       <wp:cNvGraphicFramePr>
                         <a:graphicFrameLocks xmlns:a="http://schemas.openxmlformats.org/drawingml/2006/main" noChangeAspect="1"/>
                       </wp:cNvGraphicFramePr>
@@ -3721,7 +3802,7 @@
                               <pic:nvPr/>
                             </pic:nvPicPr>
                             <pic:blipFill>
-                              <a:blip r:embed="rId16"/>
+                              <a:blip r:embed="rId17"/>
                               <a:stretch/>
                             </pic:blipFill>
                             <pic:spPr bwMode="auto">
@@ -3760,8 +3841,8 @@
                       <v:path o:extrusionok="f" gradientshapeok="t" o:connecttype="rect"/>
                       <o:lock v:ext="edit" aspectratio="t"/>
                     </v:shapetype>
-                    <v:shape id="_x0000_i7" o:spid="_x0000_s7" type="#_x0000_t75" style="width:75.50pt;height:66.44pt;mso-wrap-distance-left:0.00pt;mso-wrap-distance-top:0.00pt;mso-wrap-distance-right:0.00pt;mso-wrap-distance-bottom:0.00pt;z-index:1;" stroked="false">
-                      <v:imagedata r:id="rId16" o:title=""/>
+                    <v:shape id="_x0000_i8" o:spid="_x0000_s8" type="#_x0000_t75" style="width:75.50pt;height:66.44pt;mso-wrap-distance-left:0.00pt;mso-wrap-distance-top:0.00pt;mso-wrap-distance-right:0.00pt;mso-wrap-distance-bottom:0.00pt;z-index:1;" stroked="false">
+                      <v:imagedata r:id="rId17" o:title=""/>
                       <o:lock v:ext="edit" rotation="t"/>
                     </v:shape>
                   </w:pict>
@@ -3962,7 +4043,7 @@
                     <wp:inline xmlns:wp="http://schemas.openxmlformats.org/drawingml/2006/wordprocessingDrawing" distT="0" distB="0" distL="0" distR="0">
                       <wp:extent cx="958872" cy="848457"/>
                       <wp:effectExtent l="0" t="0" r="0" b="0"/>
-                      <wp:docPr id="9" name=""/>
+                      <wp:docPr id="10" name=""/>
                       <wp:cNvGraphicFramePr>
                         <a:graphicFrameLocks xmlns:a="http://schemas.openxmlformats.org/drawingml/2006/main" noChangeAspect="1"/>
                       </wp:cNvGraphicFramePr>
@@ -3977,7 +4058,7 @@
                               <pic:nvPr/>
                             </pic:nvPicPr>
                             <pic:blipFill>
-                              <a:blip r:embed="rId17"/>
+                              <a:blip r:embed="rId18"/>
                               <a:stretch/>
                             </pic:blipFill>
                             <pic:spPr bwMode="auto">
@@ -4016,8 +4097,8 @@
                       <v:path o:extrusionok="f" gradientshapeok="t" o:connecttype="rect"/>
                       <o:lock v:ext="edit" aspectratio="t"/>
                     </v:shapetype>
-                    <v:shape id="_x0000_i8" o:spid="_x0000_s8" type="#_x0000_t75" style="width:75.50pt;height:66.81pt;mso-wrap-distance-left:0.00pt;mso-wrap-distance-top:0.00pt;mso-wrap-distance-right:0.00pt;mso-wrap-distance-bottom:0.00pt;z-index:1;" stroked="false">
-                      <v:imagedata r:id="rId17" o:title=""/>
+                    <v:shape id="_x0000_i9" o:spid="_x0000_s9" type="#_x0000_t75" style="width:75.50pt;height:66.81pt;mso-wrap-distance-left:0.00pt;mso-wrap-distance-top:0.00pt;mso-wrap-distance-right:0.00pt;mso-wrap-distance-bottom:0.00pt;z-index:1;" stroked="false">
+                      <v:imagedata r:id="rId18" o:title=""/>
                       <o:lock v:ext="edit" rotation="t"/>
                     </v:shape>
                   </w:pict>
@@ -4178,7 +4259,7 @@
                     <wp:inline xmlns:wp="http://schemas.openxmlformats.org/drawingml/2006/wordprocessingDrawing" distT="0" distB="0" distL="0" distR="0">
                       <wp:extent cx="1104900" cy="628650"/>
                       <wp:effectExtent l="0" t="0" r="0" b="0"/>
-                      <wp:docPr id="10" name=""/>
+                      <wp:docPr id="11" name=""/>
                       <wp:cNvGraphicFramePr>
                         <a:graphicFrameLocks xmlns:a="http://schemas.openxmlformats.org/drawingml/2006/main" noChangeAspect="1"/>
                       </wp:cNvGraphicFramePr>
@@ -4193,7 +4274,7 @@
                               <pic:nvPr/>
                             </pic:nvPicPr>
                             <pic:blipFill>
-                              <a:blip r:embed="rId18"/>
+                              <a:blip r:embed="rId19"/>
                               <a:srcRect l="38332" t="29140" r="20748" b="27239"/>
                               <a:stretch/>
                             </pic:blipFill>
@@ -4233,8 +4314,8 @@
                       <v:path o:extrusionok="f" gradientshapeok="t" o:connecttype="rect"/>
                       <o:lock v:ext="edit" aspectratio="t"/>
                     </v:shapetype>
-                    <v:shape id="_x0000_i9" o:spid="_x0000_s9" type="#_x0000_t75" style="width:87.00pt;height:49.50pt;mso-wrap-distance-left:0.00pt;mso-wrap-distance-top:0.00pt;mso-wrap-distance-right:0.00pt;mso-wrap-distance-bottom:0.00pt;z-index:1;" stroked="false">
-                      <v:imagedata r:id="rId18" o:title=""/>
+                    <v:shape id="_x0000_i10" o:spid="_x0000_s10" type="#_x0000_t75" style="width:87.00pt;height:49.50pt;mso-wrap-distance-left:0.00pt;mso-wrap-distance-top:0.00pt;mso-wrap-distance-right:0.00pt;mso-wrap-distance-bottom:0.00pt;z-index:1;" stroked="false">
+                      <v:imagedata r:id="rId19" o:title=""/>
                       <o:lock v:ext="edit" rotation="t"/>
                     </v:shape>
                   </w:pict>
@@ -4434,7 +4515,7 @@
                     <wp:inline xmlns:wp="http://schemas.openxmlformats.org/drawingml/2006/wordprocessingDrawing" distT="0" distB="0" distL="0" distR="0">
                       <wp:extent cx="1104900" cy="938955"/>
                       <wp:effectExtent l="0" t="0" r="0" b="0"/>
-                      <wp:docPr id="11" name=""/>
+                      <wp:docPr id="12" name=""/>
                       <wp:cNvGraphicFramePr>
                         <a:graphicFrameLocks xmlns:a="http://schemas.openxmlformats.org/drawingml/2006/main" noChangeAspect="1"/>
                       </wp:cNvGraphicFramePr>
@@ -4449,7 +4530,7 @@
                               <pic:nvPr/>
                             </pic:nvPicPr>
                             <pic:blipFill>
-                              <a:blip r:embed="rId19"/>
+                              <a:blip r:embed="rId20"/>
                               <a:srcRect l="21006" t="21548" r="29845" b="42956"/>
                               <a:stretch/>
                             </pic:blipFill>
@@ -4489,8 +4570,8 @@
                       <v:path o:extrusionok="f" gradientshapeok="t" o:connecttype="rect"/>
                       <o:lock v:ext="edit" aspectratio="t"/>
                     </v:shapetype>
-                    <v:shape id="_x0000_i10" o:spid="_x0000_s10" type="#_x0000_t75" style="width:87.00pt;height:73.93pt;mso-wrap-distance-left:0.00pt;mso-wrap-distance-top:0.00pt;mso-wrap-distance-right:0.00pt;mso-wrap-distance-bottom:0.00pt;z-index:1;" stroked="false">
-                      <v:imagedata r:id="rId19" o:title=""/>
+                    <v:shape id="_x0000_i11" o:spid="_x0000_s11" type="#_x0000_t75" style="width:87.00pt;height:73.93pt;mso-wrap-distance-left:0.00pt;mso-wrap-distance-top:0.00pt;mso-wrap-distance-right:0.00pt;mso-wrap-distance-bottom:0.00pt;z-index:1;" stroked="false">
+                      <v:imagedata r:id="rId20" o:title=""/>
                       <o:lock v:ext="edit" rotation="t"/>
                     </v:shape>
                   </w:pict>
@@ -4691,7 +4772,7 @@
                     <wp:inline xmlns:wp="http://schemas.openxmlformats.org/drawingml/2006/wordprocessingDrawing" distT="0" distB="0" distL="0" distR="0">
                       <wp:extent cx="800100" cy="1285875"/>
                       <wp:effectExtent l="0" t="0" r="0" b="0"/>
-                      <wp:docPr id="12" name=""/>
+                      <wp:docPr id="13" name=""/>
                       <wp:cNvGraphicFramePr>
                         <a:graphicFrameLocks xmlns:a="http://schemas.openxmlformats.org/drawingml/2006/main" noChangeAspect="1"/>
                       </wp:cNvGraphicFramePr>
@@ -4706,7 +4787,7 @@
                               <pic:nvPr/>
                             </pic:nvPicPr>
                             <pic:blipFill>
-                              <a:blip r:embed="rId20"/>
+                              <a:blip r:embed="rId21"/>
                               <a:srcRect l="16759" t="13713" r="37339" b="41436"/>
                               <a:stretch/>
                             </pic:blipFill>
@@ -4746,8 +4827,8 @@
                       <v:path o:extrusionok="f" gradientshapeok="t" o:connecttype="rect"/>
                       <o:lock v:ext="edit" aspectratio="t"/>
                     </v:shapetype>
-                    <v:shape id="_x0000_i11" o:spid="_x0000_s11" type="#_x0000_t75" style="width:63.00pt;height:101.25pt;mso-wrap-distance-left:0.00pt;mso-wrap-distance-top:0.00pt;mso-wrap-distance-right:0.00pt;mso-wrap-distance-bottom:0.00pt;z-index:1;" stroked="false">
-                      <v:imagedata r:id="rId20" o:title=""/>
+                    <v:shape id="_x0000_i12" o:spid="_x0000_s12" type="#_x0000_t75" style="width:63.00pt;height:101.25pt;mso-wrap-distance-left:0.00pt;mso-wrap-distance-top:0.00pt;mso-wrap-distance-right:0.00pt;mso-wrap-distance-bottom:0.00pt;z-index:1;" stroked="false">
+                      <v:imagedata r:id="rId21" o:title=""/>
                       <o:lock v:ext="edit" rotation="t"/>
                     </v:shape>
                   </w:pict>
@@ -4908,7 +4989,7 @@
                     <wp:inline xmlns:wp="http://schemas.openxmlformats.org/drawingml/2006/wordprocessingDrawing" distT="0" distB="0" distL="0" distR="0">
                       <wp:extent cx="800100" cy="870182"/>
                       <wp:effectExtent l="0" t="0" r="0" b="0"/>
-                      <wp:docPr id="13" name=""/>
+                      <wp:docPr id="14" name=""/>
                       <wp:cNvGraphicFramePr>
                         <a:graphicFrameLocks xmlns:a="http://schemas.openxmlformats.org/drawingml/2006/main" noChangeAspect="1"/>
                       </wp:cNvGraphicFramePr>
@@ -4923,7 +5004,7 @@
                               <pic:nvPr/>
                             </pic:nvPicPr>
                             <pic:blipFill>
-                              <a:blip r:embed="rId21"/>
+                              <a:blip r:embed="rId22"/>
                               <a:stretch/>
                             </pic:blipFill>
                             <pic:spPr bwMode="auto">
@@ -4962,8 +5043,8 @@
                       <v:path o:extrusionok="f" gradientshapeok="t" o:connecttype="rect"/>
                       <o:lock v:ext="edit" aspectratio="t"/>
                     </v:shapetype>
-                    <v:shape id="_x0000_i12" o:spid="_x0000_s12" type="#_x0000_t75" style="width:63.00pt;height:68.52pt;mso-wrap-distance-left:0.00pt;mso-wrap-distance-top:0.00pt;mso-wrap-distance-right:0.00pt;mso-wrap-distance-bottom:0.00pt;z-index:1;" stroked="false">
-                      <v:imagedata r:id="rId21" o:title=""/>
+                    <v:shape id="_x0000_i13" o:spid="_x0000_s13" type="#_x0000_t75" style="width:63.00pt;height:68.52pt;mso-wrap-distance-left:0.00pt;mso-wrap-distance-top:0.00pt;mso-wrap-distance-right:0.00pt;mso-wrap-distance-bottom:0.00pt;z-index:1;" stroked="false">
+                      <v:imagedata r:id="rId22" o:title=""/>
                       <o:lock v:ext="edit" rotation="t"/>
                     </v:shape>
                   </w:pict>
@@ -5124,7 +5205,7 @@
                     <wp:inline xmlns:wp="http://schemas.openxmlformats.org/drawingml/2006/wordprocessingDrawing" distT="0" distB="0" distL="0" distR="0">
                       <wp:extent cx="1117577" cy="1291453"/>
                       <wp:effectExtent l="0" t="0" r="0" b="0"/>
-                      <wp:docPr id="14" name=""/>
+                      <wp:docPr id="15" name=""/>
                       <wp:cNvGraphicFramePr>
                         <a:graphicFrameLocks xmlns:a="http://schemas.openxmlformats.org/drawingml/2006/main" noChangeAspect="1"/>
                       </wp:cNvGraphicFramePr>
@@ -5139,7 +5220,7 @@
                               <pic:nvPr/>
                             </pic:nvPicPr>
                             <pic:blipFill>
-                              <a:blip r:embed="rId22"/>
+                              <a:blip r:embed="rId23"/>
                               <a:srcRect l="33711" t="0" r="0" b="17825"/>
                               <a:stretch/>
                             </pic:blipFill>
@@ -5179,8 +5260,8 @@
                       <v:path o:extrusionok="f" gradientshapeok="t" o:connecttype="rect"/>
                       <o:lock v:ext="edit" aspectratio="t"/>
                     </v:shapetype>
-                    <v:shape id="_x0000_i13" o:spid="_x0000_s13" type="#_x0000_t75" style="width:88.00pt;height:101.69pt;mso-wrap-distance-left:0.00pt;mso-wrap-distance-top:0.00pt;mso-wrap-distance-right:0.00pt;mso-wrap-distance-bottom:0.00pt;z-index:1;" stroked="false">
-                      <v:imagedata r:id="rId22" o:title=""/>
+                    <v:shape id="_x0000_i14" o:spid="_x0000_s14" type="#_x0000_t75" style="width:88.00pt;height:101.69pt;mso-wrap-distance-left:0.00pt;mso-wrap-distance-top:0.00pt;mso-wrap-distance-right:0.00pt;mso-wrap-distance-bottom:0.00pt;z-index:1;" stroked="false">
+                      <v:imagedata r:id="rId23" o:title=""/>
                       <o:lock v:ext="edit" rotation="t"/>
                     </v:shape>
                   </w:pict>
@@ -5332,7 +5413,7 @@
                     <wp:inline xmlns:wp="http://schemas.openxmlformats.org/drawingml/2006/wordprocessingDrawing" distT="0" distB="0" distL="0" distR="0">
                       <wp:extent cx="1571625" cy="1524000"/>
                       <wp:effectExtent l="0" t="0" r="0" b="0"/>
-                      <wp:docPr id="15" name=""/>
+                      <wp:docPr id="16" name=""/>
                       <wp:cNvGraphicFramePr>
                         <a:graphicFrameLocks xmlns:a="http://schemas.openxmlformats.org/drawingml/2006/main" noChangeAspect="1"/>
                       </wp:cNvGraphicFramePr>
@@ -5347,7 +5428,7 @@
                               <pic:nvPr/>
                             </pic:nvPicPr>
                             <pic:blipFill>
-                              <a:blip r:embed="rId23"/>
+                              <a:blip r:embed="rId24"/>
                               <a:srcRect l="10318" t="0" r="11108" b="0"/>
                               <a:stretch/>
                             </pic:blipFill>
@@ -5387,8 +5468,8 @@
                       <v:path o:extrusionok="f" gradientshapeok="t" o:connecttype="rect"/>
                       <o:lock v:ext="edit" aspectratio="t"/>
                     </v:shapetype>
-                    <v:shape id="_x0000_i14" o:spid="_x0000_s14" type="#_x0000_t75" style="width:123.75pt;height:120.00pt;mso-wrap-distance-left:0.00pt;mso-wrap-distance-top:0.00pt;mso-wrap-distance-right:0.00pt;mso-wrap-distance-bottom:0.00pt;z-index:1;" stroked="false">
-                      <v:imagedata r:id="rId23" o:title=""/>
+                    <v:shape id="_x0000_i15" o:spid="_x0000_s15" type="#_x0000_t75" style="width:123.75pt;height:120.00pt;mso-wrap-distance-left:0.00pt;mso-wrap-distance-top:0.00pt;mso-wrap-distance-right:0.00pt;mso-wrap-distance-bottom:0.00pt;z-index:1;" stroked="false">
+                      <v:imagedata r:id="rId24" o:title=""/>
                       <o:lock v:ext="edit" rotation="t"/>
                     </v:shape>
                   </w:pict>
@@ -5542,7 +5623,7 @@
                     <wp:inline xmlns:wp="http://schemas.openxmlformats.org/drawingml/2006/wordprocessingDrawing" distT="0" distB="0" distL="0" distR="0">
                       <wp:extent cx="485775" cy="352425"/>
                       <wp:effectExtent l="0" t="0" r="0" b="0"/>
-                      <wp:docPr id="16" name=""/>
+                      <wp:docPr id="17" name=""/>
                       <wp:cNvGraphicFramePr>
                         <a:graphicFrameLocks xmlns:a="http://schemas.openxmlformats.org/drawingml/2006/main" noChangeAspect="1"/>
                       </wp:cNvGraphicFramePr>
@@ -5557,7 +5638,7 @@
                               <pic:nvPr/>
                             </pic:nvPicPr>
                             <pic:blipFill>
-                              <a:blip r:embed="rId24"/>
+                              <a:blip r:embed="rId25"/>
                               <a:stretch/>
                             </pic:blipFill>
                             <pic:spPr bwMode="auto">
@@ -5596,8 +5677,8 @@
                       <v:path o:extrusionok="f" gradientshapeok="t" o:connecttype="rect"/>
                       <o:lock v:ext="edit" aspectratio="t"/>
                     </v:shapetype>
-                    <v:shape id="_x0000_i15" o:spid="_x0000_s15" type="#_x0000_t75" style="width:38.25pt;height:27.75pt;mso-wrap-distance-left:0.00pt;mso-wrap-distance-top:0.00pt;mso-wrap-distance-right:0.00pt;mso-wrap-distance-bottom:0.00pt;z-index:1;" stroked="false">
-                      <v:imagedata r:id="rId24" o:title=""/>
+                    <v:shape id="_x0000_i16" o:spid="_x0000_s16" type="#_x0000_t75" style="width:38.25pt;height:27.75pt;mso-wrap-distance-left:0.00pt;mso-wrap-distance-top:0.00pt;mso-wrap-distance-right:0.00pt;mso-wrap-distance-bottom:0.00pt;z-index:1;" stroked="false">
+                      <v:imagedata r:id="rId25" o:title=""/>
                       <o:lock v:ext="edit" rotation="t"/>
                     </v:shape>
                   </w:pict>
@@ -5751,7 +5832,7 @@
                     <wp:inline xmlns:wp="http://schemas.openxmlformats.org/drawingml/2006/wordprocessingDrawing" distT="0" distB="0" distL="0" distR="0">
                       <wp:extent cx="1114425" cy="771525"/>
                       <wp:effectExtent l="0" t="0" r="0" b="0"/>
-                      <wp:docPr id="17" name=""/>
+                      <wp:docPr id="18" name=""/>
                       <wp:cNvGraphicFramePr>
                         <a:graphicFrameLocks xmlns:a="http://schemas.openxmlformats.org/drawingml/2006/main" noChangeAspect="1"/>
                       </wp:cNvGraphicFramePr>
@@ -5766,7 +5847,7 @@
                               <pic:nvPr/>
                             </pic:nvPicPr>
                             <pic:blipFill>
-                              <a:blip r:embed="rId25"/>
+                              <a:blip r:embed="rId26"/>
                               <a:stretch/>
                             </pic:blipFill>
                             <pic:spPr bwMode="auto">
@@ -5805,8 +5886,8 @@
                       <v:path o:extrusionok="f" gradientshapeok="t" o:connecttype="rect"/>
                       <o:lock v:ext="edit" aspectratio="t"/>
                     </v:shapetype>
-                    <v:shape id="_x0000_i16" o:spid="_x0000_s16" type="#_x0000_t75" style="width:87.75pt;height:60.75pt;mso-wrap-distance-left:0.00pt;mso-wrap-distance-top:0.00pt;mso-wrap-distance-right:0.00pt;mso-wrap-distance-bottom:0.00pt;z-index:1;" stroked="false">
-                      <v:imagedata r:id="rId25" o:title=""/>
+                    <v:shape id="_x0000_i17" o:spid="_x0000_s17" type="#_x0000_t75" style="width:87.75pt;height:60.75pt;mso-wrap-distance-left:0.00pt;mso-wrap-distance-top:0.00pt;mso-wrap-distance-right:0.00pt;mso-wrap-distance-bottom:0.00pt;z-index:1;" stroked="false">
+                      <v:imagedata r:id="rId26" o:title=""/>
                       <o:lock v:ext="edit" rotation="t"/>
                     </v:shape>
                   </w:pict>
@@ -6248,7 +6329,7 @@
               <wp:inline xmlns:wp="http://schemas.openxmlformats.org/drawingml/2006/wordprocessingDrawing" distT="0" distB="0" distL="0" distR="0">
                 <wp:extent cx="3879460" cy="2182197"/>
                 <wp:effectExtent l="0" t="0" r="0" b="0"/>
-                <wp:docPr id="18" name=""/>
+                <wp:docPr id="19" name=""/>
                 <wp:cNvGraphicFramePr>
                   <a:graphicFrameLocks xmlns:a="http://schemas.openxmlformats.org/drawingml/2006/main" noChangeAspect="1"/>
                 </wp:cNvGraphicFramePr>
@@ -6263,7 +6344,7 @@
                         <pic:nvPr/>
                       </pic:nvPicPr>
                       <pic:blipFill>
-                        <a:blip r:embed="rId26"/>
+                        <a:blip r:embed="rId27"/>
                         <a:stretch/>
                       </pic:blipFill>
                       <pic:spPr bwMode="auto">
@@ -6302,8 +6383,8 @@
                 <v:path o:extrusionok="f" gradientshapeok="t" o:connecttype="rect"/>
                 <o:lock v:ext="edit" aspectratio="t"/>
               </v:shapetype>
-              <v:shape id="_x0000_i17" o:spid="_x0000_s17" type="#_x0000_t75" style="width:305.47pt;height:171.83pt;mso-wrap-distance-left:0.00pt;mso-wrap-distance-top:0.00pt;mso-wrap-distance-right:0.00pt;mso-wrap-distance-bottom:0.00pt;z-index:1;" stroked="false">
-                <v:imagedata r:id="rId26" o:title=""/>
+              <v:shape id="_x0000_i18" o:spid="_x0000_s18" type="#_x0000_t75" style="width:305.47pt;height:171.83pt;mso-wrap-distance-left:0.00pt;mso-wrap-distance-top:0.00pt;mso-wrap-distance-right:0.00pt;mso-wrap-distance-bottom:0.00pt;z-index:1;" stroked="false">
+                <v:imagedata r:id="rId27" o:title=""/>
                 <o:lock v:ext="edit" rotation="t"/>
               </v:shape>
             </w:pict>
@@ -6434,7 +6515,7 @@
               <wp:inline xmlns:wp="http://schemas.openxmlformats.org/drawingml/2006/wordprocessingDrawing" distT="0" distB="0" distL="0" distR="0">
                 <wp:extent cx="3543165" cy="1996308"/>
                 <wp:effectExtent l="0" t="0" r="0" b="0"/>
-                <wp:docPr id="19" name=""/>
+                <wp:docPr id="20" name=""/>
                 <wp:cNvGraphicFramePr>
                   <a:graphicFrameLocks xmlns:a="http://schemas.openxmlformats.org/drawingml/2006/main" noChangeAspect="1"/>
                 </wp:cNvGraphicFramePr>
@@ -6449,7 +6530,7 @@
                         <pic:nvPr/>
                       </pic:nvPicPr>
                       <pic:blipFill>
-                        <a:blip r:embed="rId27"/>
+                        <a:blip r:embed="rId28"/>
                         <a:stretch/>
                       </pic:blipFill>
                       <pic:spPr bwMode="auto">
@@ -6488,8 +6569,8 @@
                 <v:path o:extrusionok="f" gradientshapeok="t" o:connecttype="rect"/>
                 <o:lock v:ext="edit" aspectratio="t"/>
               </v:shapetype>
-              <v:shape id="_x0000_i18" o:spid="_x0000_s18" type="#_x0000_t75" style="width:278.99pt;height:157.19pt;mso-wrap-distance-left:0.00pt;mso-wrap-distance-top:0.00pt;mso-wrap-distance-right:0.00pt;mso-wrap-distance-bottom:0.00pt;z-index:1;" stroked="false">
-                <v:imagedata r:id="rId27" o:title=""/>
+              <v:shape id="_x0000_i19" o:spid="_x0000_s19" type="#_x0000_t75" style="width:278.99pt;height:157.19pt;mso-wrap-distance-left:0.00pt;mso-wrap-distance-top:0.00pt;mso-wrap-distance-right:0.00pt;mso-wrap-distance-bottom:0.00pt;z-index:1;" stroked="false">
+                <v:imagedata r:id="rId28" o:title=""/>
                 <o:lock v:ext="edit" rotation="t"/>
               </v:shape>
             </w:pict>
@@ -7367,7 +7448,7 @@
           <w14:ligatures w14:val="none"/>
         </w:rPr>
       </w:r>
-      <w:hyperlink r:id="rId28" w:tooltip="https://store.steampowered.com/app/329130/Reassembly/" w:history="1">
+      <w:hyperlink r:id="rId29" w:tooltip="https://store.steampowered.com/app/329130/Reassembly/" w:history="1">
         <w:r>
           <w:rPr>
             <w:rStyle w:val="843"/>

</xml_diff>